<commit_message>
Modified to use UID when creating users
</commit_message>
<xml_diff>
--- a/docs/MocManagerDemoScript.docx
+++ b/docs/MocManagerDemoScript.docx
@@ -76,7 +76,13 @@
     </w:p>
     <w:p>
       <w:r>
-        <w:t xml:space="preserve">When I was first told about the possibility that I would be involved in developing this web app, I was informed that the primary driver was a new law set to go into effect early this year that would require </w:t>
+        <w:t>When I was first told about the possibility that I would be involved in developing this web app, I was informed that the primary driver was a new law</w:t>
+      </w:r>
+      <w:r>
+        <w:t xml:space="preserve"> (Mega Rule 2)</w:t>
+      </w:r>
+      <w:r>
+        <w:t xml:space="preserve"> set to go into effect early this year that would require </w:t>
       </w:r>
       <w:r>
         <w:t xml:space="preserve">your </w:t>
@@ -120,9 +126,15 @@
       </w:r>
       <w:proofErr w:type="gramStart"/>
       <w:r>
-        <w:t>this  software</w:t>
-      </w:r>
-      <w:proofErr w:type="gramEnd"/>
+        <w:t xml:space="preserve">this  </w:t>
+      </w:r>
+      <w:r>
+        <w:t>app</w:t>
+      </w:r>
+      <w:proofErr w:type="gramEnd"/>
+      <w:r>
+        <w:t xml:space="preserve"> </w:t>
+      </w:r>
       <w:r>
         <w:t xml:space="preserve"> could help “tell the story” of change.  For me, having a rather analytical mind I wanted to break the story down into is basic building blocks – WHO, WHAT, WHEN, WHY, WHERE, and HOW. </w:t>
       </w:r>

</xml_diff>